<commit_message>
deleting the sys.h file of zhengdian,optimizing the code structure
</commit_message>
<xml_diff>
--- a/Doc/readme.docx
+++ b/Doc/readme.docx
@@ -14,65 +14,20 @@
     </w:p>
     <w:p>
       <w:r>
-        <w:t xml:space="preserve">When </w:t>
-      </w:r>
-      <w:proofErr w:type="spellStart"/>
-      <w:r>
-        <w:t>i</w:t>
-      </w:r>
-      <w:proofErr w:type="spellEnd"/>
-      <w:r>
-        <w:t xml:space="preserve"> finished </w:t>
+        <w:t xml:space="preserve">When i finished </w:t>
       </w:r>
       <w:proofErr w:type="gramStart"/>
       <w:r>
-        <w:t>it ,</w:t>
-      </w:r>
-      <w:proofErr w:type="spellStart"/>
-      <w:r>
-        <w:t>i</w:t>
-      </w:r>
-      <w:proofErr w:type="spellEnd"/>
+        <w:t>it ,i</w:t>
+      </w:r>
       <w:proofErr w:type="gramEnd"/>
       <w:r>
-        <w:t xml:space="preserve"> will leave </w:t>
-      </w:r>
-      <w:proofErr w:type="spellStart"/>
-      <w:r>
-        <w:t>byd</w:t>
-      </w:r>
-      <w:proofErr w:type="spellEnd"/>
-      <w:r>
-        <w:t xml:space="preserve"> and find a new job</w:t>
-      </w:r>
-    </w:p>
-    <w:p>
-      <w:r>
-        <w:t xml:space="preserve">And </w:t>
-      </w:r>
-      <w:proofErr w:type="spellStart"/>
-      <w:r>
-        <w:t>i</w:t>
-      </w:r>
-      <w:proofErr w:type="spellEnd"/>
-      <w:r>
-        <w:t xml:space="preserve"> hope </w:t>
-      </w:r>
-      <w:proofErr w:type="spellStart"/>
-      <w:r>
-        <w:t>i</w:t>
-      </w:r>
-      <w:proofErr w:type="spellEnd"/>
-      <w:r>
-        <w:t xml:space="preserve"> can find </w:t>
-      </w:r>
-      <w:proofErr w:type="spellStart"/>
-      <w:r>
-        <w:t>some one</w:t>
-      </w:r>
-      <w:proofErr w:type="spellEnd"/>
-      <w:r>
-        <w:t xml:space="preserve"> that time</w:t>
+        <w:t xml:space="preserve"> will leave byd and find a new job</w:t>
+      </w:r>
+    </w:p>
+    <w:p>
+      <w:r>
+        <w:t>And i hope i can find some one that time</w:t>
       </w:r>
     </w:p>
     <w:p>
@@ -186,47 +141,7 @@
     <w:p>
       <w:r>
         <w:tab/>
-        <w:t>2.代码设置为先</w:t>
-      </w:r>
-      <w:proofErr w:type="spellStart"/>
-      <w:r>
-        <w:t>printf</w:t>
-      </w:r>
-      <w:proofErr w:type="spellEnd"/>
-      <w:r>
-        <w:t>("</w:t>
-      </w:r>
-      <w:proofErr w:type="spellStart"/>
-      <w:r>
-        <w:t>hhhh</w:t>
-      </w:r>
-      <w:proofErr w:type="spellEnd"/>
-      <w:r>
-        <w:t>"),之后while(1)间隔半秒输出</w:t>
-      </w:r>
-      <w:proofErr w:type="spellStart"/>
-      <w:r>
-        <w:t>hhhhi</w:t>
-      </w:r>
-      <w:proofErr w:type="spellEnd"/>
-      <w:r>
-        <w:t>++,上电之后，按理说,程序已经开始跑起来了，在点击调试助手打开串口通道的过程中，log应该进入</w:t>
-      </w:r>
-      <w:proofErr w:type="spellStart"/>
-      <w:r>
-        <w:t>i</w:t>
-      </w:r>
-      <w:proofErr w:type="spellEnd"/>
-      <w:r>
-        <w:t xml:space="preserve">++阶段的输出了，但每次都是打开串口通道，才开始输出 </w:t>
-      </w:r>
-      <w:proofErr w:type="spellStart"/>
-      <w:r>
-        <w:t>hhhh</w:t>
-      </w:r>
-      <w:proofErr w:type="spellEnd"/>
-      <w:r>
-        <w:t>\hhhh0\hhhh1...</w:t>
+        <w:t>2.代码设置为先printf("hhhh"),之后while(1)间隔半秒输出hhhhi++,上电之后，按理说,程序已经开始跑起来了，在点击调试助手打开串口通道的过程中，log应该进入i++阶段的输出了，但每次都是打开串口通道，才开始输出 hhhh\hhhh0\hhhh1...</w:t>
       </w:r>
     </w:p>
     <w:p>
@@ -299,37 +214,13 @@
     <w:p>
       <w:r>
         <w:tab/>
-        <w:t>上传</w:t>
-      </w:r>
-      <w:proofErr w:type="spellStart"/>
-      <w:r>
-        <w:t>github</w:t>
-      </w:r>
-      <w:proofErr w:type="spellEnd"/>
-      <w:r>
-        <w:t>:</w:t>
-      </w:r>
-    </w:p>
-    <w:p>
-      <w:r>
-        <w:tab/>
-        <w:t>1.添加</w:t>
-      </w:r>
-      <w:proofErr w:type="spellStart"/>
-      <w:r>
-        <w:t>ssh</w:t>
-      </w:r>
-      <w:proofErr w:type="spellEnd"/>
-      <w:r>
-        <w:t>,创建</w:t>
-      </w:r>
-      <w:proofErr w:type="spellStart"/>
-      <w:r>
-        <w:t>github</w:t>
-      </w:r>
-      <w:proofErr w:type="spellEnd"/>
-      <w:r>
-        <w:t>代码仓</w:t>
+        <w:t>上传github:</w:t>
+      </w:r>
+    </w:p>
+    <w:p>
+      <w:r>
+        <w:tab/>
+        <w:t>1.添加ssh,创建github代码仓</w:t>
       </w:r>
     </w:p>
     <w:p>
@@ -337,20 +228,10 @@
         <w:tab/>
         <w:t xml:space="preserve">2.git remote add origin </w:t>
       </w:r>
-      <w:proofErr w:type="spellStart"/>
       <w:proofErr w:type="gramStart"/>
       <w:r>
-        <w:t>git@github.com:michaelliao</w:t>
-      </w:r>
-      <w:proofErr w:type="spellEnd"/>
-      <w:r>
-        <w:t>/</w:t>
-      </w:r>
-      <w:proofErr w:type="spellStart"/>
-      <w:r>
-        <w:t>learngit.git</w:t>
-      </w:r>
-      <w:proofErr w:type="spellEnd"/>
+        <w:t>git@github.com:michaelliao/learngit.git</w:t>
+      </w:r>
       <w:proofErr w:type="gramEnd"/>
     </w:p>
     <w:p>
@@ -628,15 +509,7 @@
     </w:p>
     <w:p>
       <w:r>
-        <w:t xml:space="preserve">    3.将上述问题修正之后，进行CAN报文发送，串口数据显示，前三帧数据发送正常，从第四帧开始提示发送错误，修正</w:t>
-      </w:r>
-      <w:proofErr w:type="spellStart"/>
-      <w:r>
-        <w:t>Can_Handle.Init.NART</w:t>
-      </w:r>
-      <w:proofErr w:type="spellEnd"/>
-      <w:r>
-        <w:t>=ENABLE，使能禁止报文自动重传功能，应该是发送的</w:t>
+        <w:t xml:space="preserve">    3.将上述问题修正之后，进行CAN报文发送，串口数据显示，前三帧数据发送正常，从第四帧开始提示发送错误，修正Can_Handle.Init.NART=ENABLE，使能禁止报文自动重传功能，应该是发送的</w:t>
       </w:r>
       <w:proofErr w:type="gramStart"/>
       <w:r>
@@ -673,15 +546,7 @@
     <w:p>
       <w:r>
         <w:tab/>
-        <w:t xml:space="preserve">bitrate = APB1 / (1 + BS1 + BS2) / </w:t>
-      </w:r>
-      <w:proofErr w:type="spellStart"/>
-      <w:r>
-        <w:t>Prescaler</w:t>
-      </w:r>
-      <w:proofErr w:type="spellEnd"/>
-      <w:r>
-        <w:t>;</w:t>
+        <w:t>bitrate = APB1 / (1 + BS1 + BS2) / Prescaler;</w:t>
       </w:r>
     </w:p>
     <w:p>
@@ -742,15 +607,7 @@
     <w:p>
       <w:r>
         <w:tab/>
-        <w:t>解决CAN报文接收失败、系统卡死的问题,替换掉正点老旧</w:t>
-      </w:r>
-      <w:proofErr w:type="spellStart"/>
-      <w:r>
-        <w:t>sdk</w:t>
-      </w:r>
-      <w:proofErr w:type="spellEnd"/>
-      <w:r>
-        <w:t>。</w:t>
+        <w:t>解决CAN报文接收失败、系统卡死的问题,替换掉正点老旧sdk。</w:t>
       </w:r>
     </w:p>
     <w:p>
@@ -762,29 +619,13 @@
     <w:p>
       <w:r>
         <w:tab/>
-        <w:t xml:space="preserve">2.系统卡死的原因是 can接收中断没有配置正确。CAN_RX_IRQ 在 stm32f4xx_it.c中应该有定义 void </w:t>
-      </w:r>
-      <w:proofErr w:type="spellStart"/>
-      <w:r>
-        <w:t>CAN_RX_IRQHandler</w:t>
-      </w:r>
-      <w:proofErr w:type="spellEnd"/>
-      <w:r>
-        <w:t>(void)，正点原子的代码比较老旧，并没有找到相应的内容，将其替换为野火的代码后测试可以通过。</w:t>
-      </w:r>
-    </w:p>
-    <w:p>
-      <w:r>
-        <w:tab/>
-        <w:t>3.在参考手册之中有这么一段话：要注意如果设置了接收报文中断，必须要在中断内调用</w:t>
-      </w:r>
-      <w:proofErr w:type="spellStart"/>
-      <w:r>
-        <w:t>HAL_CAN_Receive_IT</w:t>
-      </w:r>
-      <w:proofErr w:type="spellEnd"/>
-      <w:r>
-        <w:t xml:space="preserve"> 函数读取接收FIFO 的内容，因为只有这样才能清除该FIFO 的接收中断标志，如果不在中断内调用它清除标志的话，一旦接收到报文，STM32 会不</w:t>
+        <w:t>2.系统卡死的原因是 can接收中断没有配置正确。CAN_RX_IRQ 在 stm32f4xx_it.c中应该有定义 void CAN_RX_IRQHandler(void)，正点原子的代码比较老旧，并没有找到相应的内容，将其替换为野火的代码后测试可以通过。</w:t>
+      </w:r>
+    </w:p>
+    <w:p>
+      <w:r>
+        <w:tab/>
+        <w:t>3.在参考手册之中有这么一段话：要注意如果设置了接收报文中断，必须要在中断内调用HAL_CAN_Receive_IT 函数读取接收FIFO 的内容，因为只有这样才能清除该FIFO 的接收中断标志，如果不在中断内调用它清除标志的话，一旦接收到报文，STM32 会不</w:t>
       </w:r>
     </w:p>
     <w:p>
@@ -980,11 +821,9 @@
         </w:rPr>
         <w:t>，并在接收中断函数中将</w:t>
       </w:r>
-      <w:proofErr w:type="spellStart"/>
       <w:r>
         <w:t>pRxMsg</w:t>
       </w:r>
-      <w:proofErr w:type="spellEnd"/>
       <w:r>
         <w:t>-</w:t>
       </w:r>
@@ -1083,7 +922,6 @@
       <w:pPr>
         <w:ind w:firstLine="420"/>
       </w:pPr>
-      <w:proofErr w:type="spellStart"/>
       <w:r>
         <w:rPr>
           <w:rFonts w:hint="eastAsia"/>
@@ -1097,14 +935,7 @@
         <w:rPr>
           <w:rFonts w:hint="eastAsia"/>
         </w:rPr>
-        <w:t>d</w:t>
-      </w:r>
-      <w:proofErr w:type="spellEnd"/>
-      <w:r>
-        <w:rPr>
-          <w:rFonts w:hint="eastAsia"/>
-        </w:rPr>
-        <w:t>的起始位置为第2</w:t>
+        <w:t>d的起始位置为第2</w:t>
       </w:r>
       <w:r>
         <w:t>2</w:t>
@@ -1115,7 +946,6 @@
         </w:rPr>
         <w:t>位，</w:t>
       </w:r>
-      <w:proofErr w:type="spellStart"/>
       <w:r>
         <w:t>E</w:t>
       </w:r>
@@ -1128,7 +958,6 @@
       <w:r>
         <w:t>Id</w:t>
       </w:r>
-      <w:proofErr w:type="spellEnd"/>
       <w:r>
         <w:rPr>
           <w:rFonts w:hint="eastAsia"/>
@@ -1170,21 +999,7 @@
         <w:rPr>
           <w:rFonts w:hint="eastAsia"/>
         </w:rPr>
-        <w:t>位</w:t>
-      </w:r>
-      <w:proofErr w:type="gramStart"/>
-      <w:r>
-        <w:rPr>
-          <w:rFonts w:hint="eastAsia"/>
-        </w:rPr>
-        <w:t>筛选器模式</w:t>
-      </w:r>
-      <w:proofErr w:type="gramEnd"/>
-      <w:r>
-        <w:rPr>
-          <w:rFonts w:hint="eastAsia"/>
-        </w:rPr>
-        <w:t>的使用。</w:t>
+        <w:t>位筛选器模式的使用。</w:t>
       </w:r>
       <w:r>
         <w:t xml:space="preserve"> </w:t>
@@ -1270,15 +1085,7 @@
       </w:r>
       <w:r>
         <w:tab/>
-        <w:t>波形出现周期性上升下降沿，高电平仅维持几微秒。----将触发条件设置为电平</w:t>
-      </w:r>
-      <w:proofErr w:type="gramStart"/>
-      <w:r>
-        <w:t>触发仍</w:t>
-      </w:r>
-      <w:proofErr w:type="gramEnd"/>
-      <w:r>
-        <w:t>不行</w:t>
+        <w:t>波形出现周期性上升下降沿，高电平仅维持几微秒。----将触发条件设置为电平触发仍不行</w:t>
       </w:r>
     </w:p>
     <w:p>
@@ -1458,23 +1265,7 @@
     <w:p>
       <w:r>
         <w:tab/>
-        <w:t>在无数次检查代码以及设置分频系数、自动</w:t>
-      </w:r>
-      <w:proofErr w:type="gramStart"/>
-      <w:r>
-        <w:t>重载值</w:t>
-      </w:r>
-      <w:proofErr w:type="gramEnd"/>
-      <w:r>
-        <w:t>仍然不能得到规律的</w:t>
-      </w:r>
-      <w:proofErr w:type="spellStart"/>
-      <w:r>
-        <w:t>pwm</w:t>
-      </w:r>
-      <w:proofErr w:type="spellEnd"/>
-      <w:r>
-        <w:t>波形之后，尝试着检查逻辑分析仪的使用，将阈值电压设置为2.7V之后，得到了波形输出。</w:t>
+        <w:t>在无数次检查代码以及设置分频系数、自动重载值仍然不能得到规律的pwm波形之后，尝试着检查逻辑分析仪的使用，将阈值电压设置为2.7V之后，得到了波形输出。</w:t>
       </w:r>
     </w:p>
     <w:p/>
@@ -1544,204 +1335,106 @@
       </w:r>
       <w:r>
         <w:tab/>
-        <w:t>使用TIMER2控制TIMER3输出载波，TIM2每隔500ms中断一次，</w:t>
-      </w:r>
-      <w:proofErr w:type="spellStart"/>
-      <w:r>
-        <w:t>itflag</w:t>
-      </w:r>
-      <w:proofErr w:type="spellEnd"/>
-      <w:r>
-        <w:t>翻转，</w:t>
-      </w:r>
-      <w:proofErr w:type="spellStart"/>
-      <w:r>
-        <w:t>itflag</w:t>
-      </w:r>
-      <w:proofErr w:type="spellEnd"/>
-      <w:r>
-        <w:t xml:space="preserve"> == 0时发送</w:t>
-      </w:r>
-    </w:p>
-    <w:p>
-      <w:r>
-        <w:tab/>
-      </w:r>
-      <w:r>
-        <w:tab/>
-      </w:r>
-      <w:r>
-        <w:tab/>
-      </w:r>
-      <w:proofErr w:type="spellStart"/>
-      <w:r>
-        <w:t>HAL_GPIO_</w:t>
-      </w:r>
-      <w:proofErr w:type="gramStart"/>
-      <w:r>
-        <w:t>WritePin</w:t>
-      </w:r>
-      <w:proofErr w:type="spellEnd"/>
-      <w:r>
-        <w:t>(</w:t>
-      </w:r>
-      <w:proofErr w:type="gramEnd"/>
-      <w:r>
-        <w:t>NEC_GPIO_PORT, NEC_PIN, GPIO_PIN_SET);</w:t>
-      </w:r>
-    </w:p>
-    <w:p>
-      <w:r>
-        <w:tab/>
-      </w:r>
-      <w:r>
-        <w:tab/>
-      </w:r>
-      <w:r>
-        <w:tab/>
-      </w:r>
-      <w:proofErr w:type="spellStart"/>
-      <w:r>
-        <w:t>HAL_TIM_Base_Start_IT</w:t>
-      </w:r>
-      <w:proofErr w:type="spellEnd"/>
-      <w:r>
-        <w:t>(&amp;TIM3_Handler);</w:t>
-      </w:r>
-    </w:p>
-    <w:p>
-      <w:r>
-        <w:tab/>
-      </w:r>
-      <w:r>
-        <w:tab/>
-      </w:r>
-      <w:proofErr w:type="spellStart"/>
-      <w:r>
-        <w:t>itflag</w:t>
-      </w:r>
-      <w:proofErr w:type="spellEnd"/>
-      <w:r>
-        <w:t xml:space="preserve"> == 1时不发送</w:t>
-      </w:r>
-    </w:p>
-    <w:p>
-      <w:r>
-        <w:tab/>
-      </w:r>
-      <w:r>
-        <w:tab/>
-      </w:r>
-      <w:r>
-        <w:tab/>
-        <w:t>__HAL_TIM_CLEAR_</w:t>
-      </w:r>
-      <w:proofErr w:type="gramStart"/>
-      <w:r>
-        <w:t>IT(</w:t>
-      </w:r>
-      <w:proofErr w:type="gramEnd"/>
-      <w:r>
-        <w:t>&amp;TIM3_Handler, TIM_IT_UPDATE | TIM_IT_CC1);</w:t>
-      </w:r>
-    </w:p>
-    <w:p>
-      <w:r>
-        <w:tab/>
-      </w:r>
-      <w:r>
-        <w:tab/>
-      </w:r>
-      <w:r>
-        <w:tab/>
-        <w:t>__HAL_TIM_CLEAR_</w:t>
-      </w:r>
-      <w:proofErr w:type="gramStart"/>
-      <w:r>
-        <w:t>FLAG(</w:t>
-      </w:r>
-      <w:proofErr w:type="gramEnd"/>
-      <w:r>
-        <w:t>&amp;TIM3_Handler, TIM_FLAG_UPDATE);</w:t>
-      </w:r>
-    </w:p>
-    <w:p>
-      <w:r>
-        <w:tab/>
-      </w:r>
-      <w:r>
-        <w:tab/>
-      </w:r>
-      <w:r>
-        <w:tab/>
-      </w:r>
-      <w:proofErr w:type="spellStart"/>
-      <w:r>
-        <w:t>HAL_NVIC_</w:t>
-      </w:r>
-      <w:proofErr w:type="gramStart"/>
-      <w:r>
-        <w:t>DisableIRQ</w:t>
-      </w:r>
-      <w:proofErr w:type="spellEnd"/>
-      <w:r>
-        <w:t>(</w:t>
-      </w:r>
-      <w:proofErr w:type="gramEnd"/>
-      <w:r>
-        <w:t>TIM3_IRQn);</w:t>
-      </w:r>
-      <w:r>
-        <w:tab/>
-      </w:r>
-      <w:r>
-        <w:tab/>
-      </w:r>
-    </w:p>
-    <w:p>
-      <w:r>
-        <w:tab/>
-      </w:r>
-      <w:r>
-        <w:tab/>
-      </w:r>
-      <w:r>
-        <w:tab/>
-      </w:r>
-      <w:proofErr w:type="spellStart"/>
-      <w:r>
-        <w:t>HAL_TIM_Base_Stop_IT</w:t>
-      </w:r>
-      <w:proofErr w:type="spellEnd"/>
-      <w:r>
-        <w:t>(&amp;TIM3_Handler);</w:t>
-      </w:r>
-    </w:p>
-    <w:p>
-      <w:r>
-        <w:tab/>
-      </w:r>
-      <w:r>
-        <w:tab/>
-      </w:r>
-      <w:r>
-        <w:tab/>
-      </w:r>
-      <w:proofErr w:type="spellStart"/>
-      <w:r>
-        <w:t>HAL_GPIO_</w:t>
-      </w:r>
-      <w:proofErr w:type="gramStart"/>
-      <w:r>
-        <w:t>WritePin</w:t>
-      </w:r>
-      <w:proofErr w:type="spellEnd"/>
-      <w:r>
-        <w:t>(</w:t>
-      </w:r>
-      <w:proofErr w:type="gramEnd"/>
-      <w:r>
-        <w:t>NEC_GPIO_PORT, NEC_PIN, GPIO_PIN_RESET);</w:t>
+        <w:t>使用TIMER2控制TIMER3输出载波，TIM2每隔500ms中断一次，itflag翻转，itflag == 0时发送</w:t>
+      </w:r>
+    </w:p>
+    <w:p>
+      <w:r>
+        <w:tab/>
+      </w:r>
+      <w:r>
+        <w:tab/>
+      </w:r>
+      <w:r>
+        <w:tab/>
+        <w:t>HAL_GPIO_WritePin(NEC_GPIO_PORT, NEC_PIN, GPIO_PIN_SET);</w:t>
+      </w:r>
+    </w:p>
+    <w:p>
+      <w:r>
+        <w:tab/>
+      </w:r>
+      <w:r>
+        <w:tab/>
+      </w:r>
+      <w:r>
+        <w:tab/>
+        <w:t>HAL_TIM_Base_Start_IT(&amp;TIM3_Handler);</w:t>
+      </w:r>
+    </w:p>
+    <w:p>
+      <w:r>
+        <w:tab/>
+      </w:r>
+      <w:r>
+        <w:tab/>
+        <w:t>itflag == 1时不发送</w:t>
+      </w:r>
+    </w:p>
+    <w:p>
+      <w:r>
+        <w:tab/>
+      </w:r>
+      <w:r>
+        <w:tab/>
+      </w:r>
+      <w:r>
+        <w:tab/>
+        <w:t>__HAL_TIM_CLEAR_IT(&amp;TIM3_Handler, TIM_IT_UPDATE | TIM_IT_CC1);</w:t>
+      </w:r>
+    </w:p>
+    <w:p>
+      <w:r>
+        <w:tab/>
+      </w:r>
+      <w:r>
+        <w:tab/>
+      </w:r>
+      <w:r>
+        <w:tab/>
+        <w:t>__HAL_TIM_CLEAR_FLAG(&amp;TIM3_Handler, TIM_FLAG_UPDATE);</w:t>
+      </w:r>
+    </w:p>
+    <w:p>
+      <w:r>
+        <w:tab/>
+      </w:r>
+      <w:r>
+        <w:tab/>
+      </w:r>
+      <w:r>
+        <w:tab/>
+        <w:t>HAL_NVIC_DisableIRQ(TIM3_IRQn);</w:t>
+      </w:r>
+      <w:r>
+        <w:tab/>
+      </w:r>
+      <w:r>
+        <w:tab/>
+      </w:r>
+    </w:p>
+    <w:p>
+      <w:r>
+        <w:tab/>
+      </w:r>
+      <w:r>
+        <w:tab/>
+      </w:r>
+      <w:r>
+        <w:tab/>
+        <w:t>HAL_TIM_Base_Stop_IT(&amp;TIM3_Handler);</w:t>
+      </w:r>
+    </w:p>
+    <w:p>
+      <w:r>
+        <w:tab/>
+      </w:r>
+      <w:r>
+        <w:tab/>
+      </w:r>
+      <w:r>
+        <w:tab/>
+        <w:t>HAL_GPIO_WritePin(NEC_GPIO_PORT, NEC_PIN, GPIO_PIN_RESET);</w:t>
       </w:r>
     </w:p>
     <w:p>
@@ -1848,13 +1541,8 @@
         </w:rPr>
         <w:t>在</w:t>
       </w:r>
-      <w:proofErr w:type="spellStart"/>
-      <w:r>
-        <w:t>itflag</w:t>
-      </w:r>
-      <w:proofErr w:type="spellEnd"/>
-      <w:r>
-        <w:t xml:space="preserve"> == 1时</w:t>
+      <w:r>
+        <w:t>itflag == 1时</w:t>
       </w:r>
       <w:r>
         <w:rPr>
@@ -1862,11 +1550,9 @@
         </w:rPr>
         <w:t>，先是</w:t>
       </w:r>
-      <w:proofErr w:type="spellStart"/>
       <w:r>
         <w:t>HAL_TIM_Base_Stop_IT</w:t>
       </w:r>
-      <w:proofErr w:type="spellEnd"/>
       <w:r>
         <w:rPr>
           <w:rFonts w:hint="eastAsia"/>
@@ -1980,21 +1666,7 @@
         <w:rPr>
           <w:rFonts w:hint="eastAsia"/>
         </w:rPr>
-        <w:t>的中断，在经过</w:t>
-      </w:r>
-      <w:proofErr w:type="gramStart"/>
-      <w:r>
-        <w:rPr>
-          <w:rFonts w:hint="eastAsia"/>
-        </w:rPr>
-        <w:t>一些列</w:t>
-      </w:r>
-      <w:proofErr w:type="gramEnd"/>
-      <w:r>
-        <w:rPr>
-          <w:rFonts w:hint="eastAsia"/>
-        </w:rPr>
-        <w:t>的排列组合后，得到此时的组合，可以实现</w:t>
+        <w:t>的中断，在经过一些列的排列组合后，得到此时的组合，可以实现</w:t>
       </w:r>
       <w:r>
         <w:rPr>
@@ -2076,15 +1748,7 @@
       </w:r>
       <w:r>
         <w:tab/>
-        <w:t>发送先置</w:t>
-      </w:r>
-      <w:proofErr w:type="gramStart"/>
-      <w:r>
-        <w:t>一</w:t>
-      </w:r>
-      <w:proofErr w:type="gramEnd"/>
-      <w:r>
-        <w:t>的原因：再TIME2的控制下，如果不先将输出置为一，则需要在TIM2执行完一次中断之后才会进行载波发送，与实际不符合。</w:t>
+        <w:t>发送先置一的原因：再TIME2的控制下，如果不先将输出置为一，则需要在TIM2执行完一次中断之后才会进行载波发送，与实际不符合。</w:t>
       </w:r>
     </w:p>
     <w:p>
@@ -2114,31 +1778,7 @@
     <w:p>
       <w:r>
         <w:tab/>
-        <w:t>1.实际载波使用的38.46khz载波是10us高电平，16秒低电平，而使用定时器控制管脚开关无论如何变化</w:t>
-      </w:r>
-      <w:proofErr w:type="gramStart"/>
-      <w:r>
-        <w:t>重载值</w:t>
-      </w:r>
-      <w:proofErr w:type="gramEnd"/>
-      <w:r>
-        <w:t>和分频值，都不能得到1us跳变一次的</w:t>
-      </w:r>
-      <w:proofErr w:type="spellStart"/>
-      <w:r>
-        <w:t>pwm</w:t>
-      </w:r>
-      <w:proofErr w:type="spellEnd"/>
-      <w:r>
-        <w:t>波，最低只能达到1.67us，这样得到的载波频率不能达到38khz，后续需要使用定时器</w:t>
-      </w:r>
-      <w:proofErr w:type="spellStart"/>
-      <w:r>
-        <w:t>pwm</w:t>
-      </w:r>
-      <w:proofErr w:type="spellEnd"/>
-      <w:r>
-        <w:t>模式。</w:t>
+        <w:t>1.实际载波使用的38.46khz载波是10us高电平，16秒低电平，而使用定时器控制管脚开关无论如何变化重载值和分频值，都不能得到1us跳变一次的pwm波，最低只能达到1.67us，这样得到的载波频率不能达到38khz，后续需要使用定时器pwm模式。</w:t>
       </w:r>
     </w:p>
     <w:p>
@@ -2599,11 +2239,48 @@
     <w:p/>
     <w:p/>
     <w:p>
+      <w:r>
+        <w:lastRenderedPageBreak/>
+        <w:t>2021-03-18</w:t>
+      </w:r>
+    </w:p>
+    <w:p>
+      <w:r>
+        <w:tab/>
+        <w:t>删除正点原子sys.h文件在工程中的配置，重写、编排代码结构，优化代码结构，提高可读性和理解性。</w:t>
+      </w:r>
+    </w:p>
+    <w:p>
+      <w:r>
+        <w:tab/>
+        <w:t>涉及dev_can、dev_oled，dev_IIC,delay等。</w:t>
+      </w:r>
+    </w:p>
+    <w:p>
+      <w:r>
+        <w:tab/>
+        <w:t>version:</w:t>
+      </w:r>
+    </w:p>
+    <w:p>
       <w:pPr>
         <w:rPr>
           <w:rFonts w:hint="eastAsia"/>
         </w:rPr>
       </w:pPr>
+      <w:r>
+        <w:tab/>
+        <w:t>2021031</w:t>
+      </w:r>
+      <w:r>
+        <w:t>8</w:t>
+      </w:r>
+      <w:r>
+        <w:t>-01</w:t>
+      </w:r>
+      <w:r>
+        <w:t>1</w:t>
+      </w:r>
     </w:p>
     <w:sectPr>
       <w:pgSz w:w="11906" w:h="16838"/>

</xml_diff>